<commit_message>
Ajout de fichier de formalisation
</commit_message>
<xml_diff>
--- a/Carnet de bord.docx
+++ b/Carnet de bord.docx
@@ -15,12 +15,19 @@
         <w:jc w:val="both"/>
         <w:rPr>
           <w:rFonts w:asciiTheme="majorHAnsi" w:hAnsiTheme="majorHAnsi"/>
-          <w:color w:val="333333"/>
           <w:shd w:val="clear" w:color="auto" w:fill="FFFFFF"/>
         </w:rPr>
       </w:pPr>
       <w:r>
-        <w:t>Lors de mon premier jour de stage, mon tuteur m’a expliqué la mission qu’il me confié. Il m’a tout d’abord présenté l’entreprise cliente qui leur confié la gestion de leur site de vente. Kadeo est une entreprise qui propose des carnets de chèques cadeau, utilisable dans de grandes enseignes commerciales et de la distribution. Mon tuteur m’explique que ces chèques cadeaux est un bon moyen de récompenser les salariés d’une entreprise en fin d’année par exemple, sans être imposable, a contrario du prime ou d’une augmentation de salaire. Il m’explique ensuite, que tous les matins en arrivant sur son lieu de travail, mon tuteur extrait toutes les commandes la veille et qui sont payées.</w:t>
+        <w:t xml:space="preserve">Lors de mon premier jour de stage, mon tuteur m’a expliqué la mission qu’il me confié. Il m’a tout d’abord présenté l’entreprise cliente qui leur confié la gestion de leur site de vente. </w:t>
+      </w:r>
+      <w:proofErr w:type="spellStart"/>
+      <w:r>
+        <w:t>Kadeo</w:t>
+      </w:r>
+      <w:proofErr w:type="spellEnd"/>
+      <w:r>
+        <w:t xml:space="preserve"> est une entreprise qui propose des carnets de chèques cadeau, utilisable dans de grandes enseignes commerciales et de la distribution. Mon tuteur m’explique que ces chèques cadeaux est un bon moyen de récompenser les salariés d’une entreprise en fin d’année par exemple, sans être imposable, a contrario du prime ou d’une augmentation de salaire. Il m’explique ensuite, que tous les matins en arrivant sur son lieu de travail, mon tuteur extrait toutes les commandes la veille et qui sont payées.</w:t>
       </w:r>
       <w:r>
         <w:t xml:space="preserve"> Plus précisément de 21 heures d’avant-hier à 21 </w:t>
@@ -41,7 +48,49 @@
         <w:rPr>
           <w:rFonts w:asciiTheme="majorHAnsi" w:hAnsiTheme="majorHAnsi"/>
         </w:rPr>
-        <w:t>Il extrait ces commandes dans un fichier .csv grâce à phpmyadmin. Il va ensuite le convertir en un fichier Excel (format .xls). Il souhaite que cette manipulation soit automatisée. Il me fournit les identifiants pour phpmyadmin, au serveur ftp, et le site du client étant protégé par un htaccess, les identifiants nécessaires. Il me fournit également la requête qu’il exécute tous les matins.</w:t>
+        <w:t xml:space="preserve">Il extrait ces commandes dans un fichier .csv grâce à </w:t>
+      </w:r>
+      <w:proofErr w:type="spellStart"/>
+      <w:r>
+        <w:rPr>
+          <w:rFonts w:asciiTheme="majorHAnsi" w:hAnsiTheme="majorHAnsi"/>
+        </w:rPr>
+        <w:t>phpmyadmin</w:t>
+      </w:r>
+      <w:proofErr w:type="spellEnd"/>
+      <w:r>
+        <w:rPr>
+          <w:rFonts w:asciiTheme="majorHAnsi" w:hAnsiTheme="majorHAnsi"/>
+        </w:rPr>
+        <w:t xml:space="preserve">. Il va ensuite le convertir en un fichier Excel (format .xls). Il souhaite que cette manipulation soit automatisée. Il me fournit les identifiants pour </w:t>
+      </w:r>
+      <w:proofErr w:type="spellStart"/>
+      <w:r>
+        <w:rPr>
+          <w:rFonts w:asciiTheme="majorHAnsi" w:hAnsiTheme="majorHAnsi"/>
+        </w:rPr>
+        <w:t>phpmyadmin</w:t>
+      </w:r>
+      <w:proofErr w:type="spellEnd"/>
+      <w:r>
+        <w:rPr>
+          <w:rFonts w:asciiTheme="majorHAnsi" w:hAnsiTheme="majorHAnsi"/>
+        </w:rPr>
+        <w:t xml:space="preserve">, au serveur ftp, et le site du client étant protégé par un </w:t>
+      </w:r>
+      <w:proofErr w:type="spellStart"/>
+      <w:r>
+        <w:rPr>
+          <w:rFonts w:asciiTheme="majorHAnsi" w:hAnsiTheme="majorHAnsi"/>
+        </w:rPr>
+        <w:t>htaccess</w:t>
+      </w:r>
+      <w:proofErr w:type="spellEnd"/>
+      <w:r>
+        <w:rPr>
+          <w:rFonts w:asciiTheme="majorHAnsi" w:hAnsiTheme="majorHAnsi"/>
+        </w:rPr>
+        <w:t>, les identifiants nécessaires. Il me fournit également la requête qu’il exécute tous les matins.</w:t>
       </w:r>
       <w:r>
         <w:rPr>
@@ -53,74 +102,32 @@
         <w:rPr>
           <w:rFonts w:asciiTheme="majorHAnsi" w:hAnsiTheme="majorHAnsi"/>
         </w:rPr>
-        <w:t xml:space="preserve"> Mon tuteur m’a signalé qu’il reprenait la maintenance du site, et que le site embarqué une</w:t>
-      </w:r>
-      <w:r>
-        <w:rPr>
-          <w:rFonts w:asciiTheme="majorHAnsi" w:hAnsiTheme="majorHAnsi"/>
-        </w:rPr>
-        <w:t xml:space="preserve"> framework, « codeigniter ». I</w:t>
-      </w:r>
-      <w:r>
-        <w:rPr>
-          <w:rFonts w:asciiTheme="majorHAnsi" w:hAnsiTheme="majorHAnsi"/>
-          <w:color w:val="333333"/>
-          <w:shd w:val="clear" w:color="auto" w:fill="FFFFFF"/>
-        </w:rPr>
-        <w:t>l s'agit d'une boite à outils d'aide à la construction de</w:t>
-      </w:r>
-      <w:r>
-        <w:rPr>
-          <w:rFonts w:asciiTheme="majorHAnsi" w:hAnsiTheme="majorHAnsi"/>
-          <w:color w:val="333333"/>
-          <w:shd w:val="clear" w:color="auto" w:fill="FFFFFF"/>
-        </w:rPr>
-        <w:t xml:space="preserve"> sites web. Son but est de </w:t>
-      </w:r>
-      <w:r>
-        <w:rPr>
-          <w:rFonts w:asciiTheme="majorHAnsi" w:hAnsiTheme="majorHAnsi"/>
-          <w:color w:val="333333"/>
-          <w:shd w:val="clear" w:color="auto" w:fill="FFFFFF"/>
-        </w:rPr>
-        <w:t>permettre d'améliorer</w:t>
-      </w:r>
-      <w:r>
-        <w:rPr>
-          <w:rFonts w:asciiTheme="majorHAnsi" w:hAnsiTheme="majorHAnsi"/>
-          <w:color w:val="333333"/>
-          <w:shd w:val="clear" w:color="auto" w:fill="FFFFFF"/>
-        </w:rPr>
-        <w:t xml:space="preserve"> le temps de développement de projets en </w:t>
-      </w:r>
-      <w:r>
-        <w:rPr>
-          <w:rFonts w:asciiTheme="majorHAnsi" w:hAnsiTheme="majorHAnsi"/>
-          <w:color w:val="333333"/>
-          <w:shd w:val="clear" w:color="auto" w:fill="FFFFFF"/>
-        </w:rPr>
-        <w:t>fournissant un ensemble com</w:t>
-      </w:r>
-      <w:r>
-        <w:rPr>
-          <w:rFonts w:asciiTheme="majorHAnsi" w:hAnsiTheme="majorHAnsi"/>
-          <w:color w:val="333333"/>
-          <w:shd w:val="clear" w:color="auto" w:fill="FFFFFF"/>
-        </w:rPr>
-        <w:t>plet de bibliothèques prenant en</w:t>
-      </w:r>
-      <w:r>
-        <w:rPr>
-          <w:rFonts w:asciiTheme="majorHAnsi" w:hAnsiTheme="majorHAnsi"/>
-          <w:color w:val="333333"/>
-          <w:shd w:val="clear" w:color="auto" w:fill="FFFFFF"/>
-        </w:rPr>
-        <w:t xml:space="preserve"> charge les tâches les plus répétitives</w:t>
-      </w:r>
-      <w:r>
-        <w:rPr>
-          <w:rFonts w:asciiTheme="majorHAnsi" w:hAnsiTheme="majorHAnsi"/>
-          <w:color w:val="333333"/>
+        <w:t xml:space="preserve"> Mon tuteur m’a signalé qu’il reprenait la maintenance du site, et que le site embarqué une framework, « </w:t>
+      </w:r>
+      <w:proofErr w:type="spellStart"/>
+      <w:r>
+        <w:rPr>
+          <w:rFonts w:asciiTheme="majorHAnsi" w:hAnsiTheme="majorHAnsi"/>
+        </w:rPr>
+        <w:t>codeigniter</w:t>
+      </w:r>
+      <w:proofErr w:type="spellEnd"/>
+      <w:r>
+        <w:rPr>
+          <w:rFonts w:asciiTheme="majorHAnsi" w:hAnsiTheme="majorHAnsi"/>
+        </w:rPr>
+        <w:t> ». I</w:t>
+      </w:r>
+      <w:r>
+        <w:rPr>
+          <w:rFonts w:asciiTheme="majorHAnsi" w:hAnsiTheme="majorHAnsi"/>
+          <w:shd w:val="clear" w:color="auto" w:fill="FFFFFF"/>
+        </w:rPr>
+        <w:t>l s'agit d'une boite à outils d'aide à la construction de sites web. Son but est de permettre d'améliorer le temps de développement de projets en fournissant un ensemble complet de bibliothèques prenant en charge les tâches les plus répétitives</w:t>
+      </w:r>
+      <w:r>
+        <w:rPr>
+          <w:rFonts w:asciiTheme="majorHAnsi" w:hAnsiTheme="majorHAnsi"/>
           <w:shd w:val="clear" w:color="auto" w:fill="FFFFFF"/>
         </w:rPr>
         <w:t>. J’ai donc dans un premier temps, apprit à utiliser donc ce nouveau logiciel et cette framework.</w:t>
@@ -131,25 +138,70 @@
         <w:jc w:val="both"/>
         <w:rPr>
           <w:rFonts w:asciiTheme="majorHAnsi" w:hAnsiTheme="majorHAnsi"/>
-          <w:color w:val="333333"/>
           <w:shd w:val="clear" w:color="auto" w:fill="FFFFFF"/>
         </w:rPr>
       </w:pPr>
       <w:r>
         <w:rPr>
           <w:rFonts w:asciiTheme="majorHAnsi" w:hAnsiTheme="majorHAnsi"/>
-          <w:color w:val="333333"/>
-          <w:shd w:val="clear" w:color="auto" w:fill="FFFFFF"/>
-        </w:rPr>
-        <w:t>Après quoi j’ai commencé le vif du travail. Mon tuteur stage m’a donc conseillé de copier/coller un fichier qui se nommé « cron.php ». Ce fichier m’a permis d’exemple et de base de travail. J’ai étudié la cl</w:t>
-      </w:r>
-      <w:r>
-        <w:rPr>
-          <w:rFonts w:asciiTheme="majorHAnsi" w:hAnsiTheme="majorHAnsi"/>
-          <w:color w:val="333333"/>
-          <w:shd w:val="clear" w:color="auto" w:fill="FFFFFF"/>
-        </w:rPr>
-        <w:t>asse de base de données de codeigniter, pour l’exécution de la requête et l’exploitation des données. J’ai réalisé des tests, avec de simple « echo », pour afficher le nom de champs ainsi que les données retournée par la requête.</w:t>
+          <w:shd w:val="clear" w:color="auto" w:fill="FFFFFF"/>
+        </w:rPr>
+        <w:t>Après quoi j’ai commencé le vif du travail. Mon tuteur stage m’a donc conseillé de copier/coller un fichier qui se nommé « </w:t>
+      </w:r>
+      <w:proofErr w:type="spellStart"/>
+      <w:r>
+        <w:rPr>
+          <w:rFonts w:asciiTheme="majorHAnsi" w:hAnsiTheme="majorHAnsi"/>
+          <w:shd w:val="clear" w:color="auto" w:fill="FFFFFF"/>
+        </w:rPr>
+        <w:t>cron.php</w:t>
+      </w:r>
+      <w:proofErr w:type="spellEnd"/>
+      <w:r>
+        <w:rPr>
+          <w:rFonts w:asciiTheme="majorHAnsi" w:hAnsiTheme="majorHAnsi"/>
+          <w:shd w:val="clear" w:color="auto" w:fill="FFFFFF"/>
+        </w:rPr>
+        <w:t> ». Ce fichier m’a permis d’exemple et de base de travail. J’ai étudié la cl</w:t>
+      </w:r>
+      <w:r>
+        <w:rPr>
+          <w:rFonts w:asciiTheme="majorHAnsi" w:hAnsiTheme="majorHAnsi"/>
+          <w:shd w:val="clear" w:color="auto" w:fill="FFFFFF"/>
+        </w:rPr>
+        <w:t xml:space="preserve">asse de base de données de </w:t>
+      </w:r>
+      <w:proofErr w:type="spellStart"/>
+      <w:r>
+        <w:rPr>
+          <w:rFonts w:asciiTheme="majorHAnsi" w:hAnsiTheme="majorHAnsi"/>
+          <w:shd w:val="clear" w:color="auto" w:fill="FFFFFF"/>
+        </w:rPr>
+        <w:t>codeigniter</w:t>
+      </w:r>
+      <w:proofErr w:type="spellEnd"/>
+      <w:r>
+        <w:rPr>
+          <w:rFonts w:asciiTheme="majorHAnsi" w:hAnsiTheme="majorHAnsi"/>
+          <w:shd w:val="clear" w:color="auto" w:fill="FFFFFF"/>
+        </w:rPr>
+        <w:t>, pour l’exécution de la requête et l’exploitation des données. J’ai réalisé des tests, avec de simple « </w:t>
+      </w:r>
+      <w:proofErr w:type="spellStart"/>
+      <w:r>
+        <w:rPr>
+          <w:rFonts w:asciiTheme="majorHAnsi" w:hAnsiTheme="majorHAnsi"/>
+          <w:shd w:val="clear" w:color="auto" w:fill="FFFFFF"/>
+        </w:rPr>
+        <w:t>echo</w:t>
+      </w:r>
+      <w:proofErr w:type="spellEnd"/>
+      <w:r>
+        <w:rPr>
+          <w:rFonts w:asciiTheme="majorHAnsi" w:hAnsiTheme="majorHAnsi"/>
+          <w:shd w:val="clear" w:color="auto" w:fill="FFFFFF"/>
+        </w:rPr>
+        <w:t> », pour afficher le nom de champs ainsi que les données retournée par la requête.</w:t>
       </w:r>
     </w:p>
     <w:p>
@@ -157,14 +209,12 @@
         <w:jc w:val="both"/>
         <w:rPr>
           <w:rFonts w:asciiTheme="majorHAnsi" w:hAnsiTheme="majorHAnsi"/>
-          <w:color w:val="333333"/>
           <w:shd w:val="clear" w:color="auto" w:fill="FFFFFF"/>
         </w:rPr>
       </w:pPr>
       <w:r>
         <w:rPr>
           <w:rFonts w:asciiTheme="majorHAnsi" w:hAnsiTheme="majorHAnsi"/>
-          <w:color w:val="333333"/>
           <w:shd w:val="clear" w:color="auto" w:fill="FFFFFF"/>
         </w:rPr>
         <w:t xml:space="preserve">Une fois mes tests réussis, je me suis mis à la recherche d’une solution pour la création de tableur. J’ai alors trouvé une solution </w:t>
@@ -172,7 +222,6 @@
       <w:r>
         <w:rPr>
           <w:rFonts w:asciiTheme="majorHAnsi" w:hAnsiTheme="majorHAnsi"/>
-          <w:color w:val="333333"/>
           <w:shd w:val="clear" w:color="auto" w:fill="FFFFFF"/>
         </w:rPr>
         <w:t>qui utilisé simplement des fonctions php natives. Après quelques adaptions pour mon projet, j’ai réussi à exporté les données qui m’intéressé dans un tableur, qui se téléchargé.</w:t>
@@ -183,14 +232,12 @@
         <w:jc w:val="both"/>
         <w:rPr>
           <w:rFonts w:asciiTheme="majorHAnsi" w:hAnsiTheme="majorHAnsi"/>
-          <w:color w:val="333333"/>
           <w:shd w:val="clear" w:color="auto" w:fill="FFFFFF"/>
         </w:rPr>
       </w:pPr>
       <w:r>
         <w:rPr>
           <w:rFonts w:asciiTheme="majorHAnsi" w:hAnsiTheme="majorHAnsi"/>
-          <w:color w:val="333333"/>
           <w:shd w:val="clear" w:color="auto" w:fill="FFFFFF"/>
         </w:rPr>
         <w:t>Mais j’ai dû changer de solutions, pour des raisons que j’explique dans un rapport.</w:t>
@@ -201,14 +248,12 @@
         <w:jc w:val="both"/>
         <w:rPr>
           <w:rFonts w:asciiTheme="majorHAnsi" w:hAnsiTheme="majorHAnsi"/>
-          <w:color w:val="333333"/>
           <w:shd w:val="clear" w:color="auto" w:fill="FFFFFF"/>
         </w:rPr>
       </w:pPr>
       <w:r>
         <w:rPr>
           <w:rFonts w:asciiTheme="majorHAnsi" w:hAnsiTheme="majorHAnsi"/>
-          <w:color w:val="333333"/>
           <w:shd w:val="clear" w:color="auto" w:fill="FFFFFF"/>
         </w:rPr>
         <w:t>Suite à la demande mon tuteur, il souhaite recevoir les tableurs</w:t>
@@ -216,20 +261,334 @@
       <w:r>
         <w:rPr>
           <w:rFonts w:asciiTheme="majorHAnsi" w:hAnsiTheme="majorHAnsi"/>
-          <w:color w:val="333333"/>
           <w:shd w:val="clear" w:color="auto" w:fill="FFFFFF"/>
         </w:rPr>
         <w:t xml:space="preserve"> créés  en pièce jointe de mail.</w:t>
       </w:r>
-      <w:bookmarkStart w:id="0" w:name="_GoBack"/>
-      <w:bookmarkEnd w:id="0"/>
-      <w:r>
-        <w:rPr>
-          <w:rFonts w:asciiTheme="majorHAnsi" w:hAnsiTheme="majorHAnsi"/>
-          <w:color w:val="333333"/>
+      <w:r>
+        <w:rPr>
+          <w:rFonts w:asciiTheme="majorHAnsi" w:hAnsiTheme="majorHAnsi"/>
           <w:shd w:val="clear" w:color="auto" w:fill="FFFFFF"/>
         </w:rPr>
         <w:t xml:space="preserve"> </w:t>
+      </w:r>
+      <w:r>
+        <w:rPr>
+          <w:rFonts w:asciiTheme="majorHAnsi" w:hAnsiTheme="majorHAnsi"/>
+          <w:shd w:val="clear" w:color="auto" w:fill="FFFFFF"/>
+        </w:rPr>
+        <w:t xml:space="preserve"> Je me suis mis à la recherche d’information quant à l’envoie de mail avec php. J’ai alors trouvé un cours sur « Open </w:t>
+      </w:r>
+      <w:proofErr w:type="spellStart"/>
+      <w:r>
+        <w:rPr>
+          <w:rFonts w:asciiTheme="majorHAnsi" w:hAnsiTheme="majorHAnsi"/>
+          <w:shd w:val="clear" w:color="auto" w:fill="FFFFFF"/>
+        </w:rPr>
+        <w:t>Classroom</w:t>
+      </w:r>
+      <w:proofErr w:type="spellEnd"/>
+      <w:r>
+        <w:rPr>
+          <w:rFonts w:asciiTheme="majorHAnsi" w:hAnsiTheme="majorHAnsi"/>
+          <w:shd w:val="clear" w:color="auto" w:fill="FFFFFF"/>
+        </w:rPr>
+        <w:t> », très détaillé, avec lequel j’ai compris comment envoyer un mail avec une pièce jointe. J’ai d’abord fait quelques tests, en m’envoyant des mails tout simples, puis j’ai ensuite envoyé des mails avec pièce jointe avec succès.</w:t>
+      </w:r>
+    </w:p>
+    <w:p>
+      <w:pPr>
+        <w:jc w:val="both"/>
+        <w:rPr>
+          <w:rFonts w:asciiTheme="majorHAnsi" w:hAnsiTheme="majorHAnsi"/>
+          <w:shd w:val="clear" w:color="auto" w:fill="FFFFFF"/>
+        </w:rPr>
+      </w:pPr>
+      <w:r>
+        <w:rPr>
+          <w:rFonts w:asciiTheme="majorHAnsi" w:hAnsiTheme="majorHAnsi"/>
+          <w:shd w:val="clear" w:color="auto" w:fill="FFFFFF"/>
+        </w:rPr>
+        <w:t xml:space="preserve">C’est alors que </w:t>
+      </w:r>
+      <w:proofErr w:type="spellStart"/>
+      <w:r>
+        <w:rPr>
+          <w:rFonts w:asciiTheme="majorHAnsi" w:hAnsiTheme="majorHAnsi"/>
+          <w:shd w:val="clear" w:color="auto" w:fill="FFFFFF"/>
+        </w:rPr>
+        <w:t>M.Petitfils</w:t>
+      </w:r>
+      <w:proofErr w:type="spellEnd"/>
+      <w:r>
+        <w:rPr>
+          <w:rFonts w:asciiTheme="majorHAnsi" w:hAnsiTheme="majorHAnsi"/>
+          <w:shd w:val="clear" w:color="auto" w:fill="FFFFFF"/>
+        </w:rPr>
+        <w:t xml:space="preserve"> a formulé la demande de journaliser les différentes étapes de l’exportation de ventes. Il m’a indiqué que la journalisation se faisait dans un simple fichier texte, mais qu’il devait y avoir une syntaxe similaire à un fichier .csv. Chaque ligne de ce fichier, correspond à une étape d’exportation. Cette ligne est </w:t>
+      </w:r>
+      <w:r>
+        <w:rPr>
+          <w:rFonts w:asciiTheme="majorHAnsi" w:hAnsiTheme="majorHAnsi"/>
+          <w:shd w:val="clear" w:color="auto" w:fill="FFFFFF"/>
+        </w:rPr>
+        <w:t>composée</w:t>
+      </w:r>
+      <w:r>
+        <w:rPr>
+          <w:rFonts w:asciiTheme="majorHAnsi" w:hAnsiTheme="majorHAnsi"/>
+          <w:shd w:val="clear" w:color="auto" w:fill="FFFFFF"/>
+        </w:rPr>
+        <w:t xml:space="preserve"> de la date/heure d’exécution, du numéro d’étape, une information sur l’étape et une </w:t>
+      </w:r>
+      <w:r>
+        <w:rPr>
+          <w:rFonts w:asciiTheme="majorHAnsi" w:hAnsiTheme="majorHAnsi"/>
+          <w:shd w:val="clear" w:color="auto" w:fill="FFFFFF"/>
+        </w:rPr>
+        <w:t>information complémentaire.</w:t>
+      </w:r>
+      <w:r>
+        <w:rPr>
+          <w:rFonts w:asciiTheme="majorHAnsi" w:hAnsiTheme="majorHAnsi"/>
+          <w:shd w:val="clear" w:color="auto" w:fill="FFFFFF"/>
+        </w:rPr>
+        <w:t xml:space="preserve"> Mon tuteur de stage, souhaitait journaliser la requête </w:t>
+      </w:r>
+      <w:proofErr w:type="spellStart"/>
+      <w:r>
+        <w:rPr>
+          <w:rFonts w:asciiTheme="majorHAnsi" w:hAnsiTheme="majorHAnsi"/>
+          <w:shd w:val="clear" w:color="auto" w:fill="FFFFFF"/>
+        </w:rPr>
+        <w:t>sql</w:t>
+      </w:r>
+      <w:proofErr w:type="spellEnd"/>
+      <w:r>
+        <w:rPr>
+          <w:rFonts w:asciiTheme="majorHAnsi" w:hAnsiTheme="majorHAnsi"/>
+          <w:shd w:val="clear" w:color="auto" w:fill="FFFFFF"/>
+        </w:rPr>
+        <w:t xml:space="preserve"> lorsque l’erreur de l’exportation provient de la base de données. </w:t>
+      </w:r>
+      <w:r>
+        <w:rPr>
+          <w:rFonts w:asciiTheme="majorHAnsi" w:hAnsiTheme="majorHAnsi"/>
+          <w:shd w:val="clear" w:color="auto" w:fill="FFFFFF"/>
+        </w:rPr>
+        <w:t>Pour des raisons que j’explique dans un autre rapport, toutes les requêtes sont « </w:t>
+      </w:r>
+      <w:proofErr w:type="spellStart"/>
+      <w:r>
+        <w:rPr>
+          <w:rFonts w:asciiTheme="majorHAnsi" w:hAnsiTheme="majorHAnsi"/>
+          <w:shd w:val="clear" w:color="auto" w:fill="FFFFFF"/>
+        </w:rPr>
+        <w:t>logger</w:t>
+      </w:r>
+      <w:proofErr w:type="spellEnd"/>
+      <w:r>
+        <w:rPr>
+          <w:rFonts w:asciiTheme="majorHAnsi" w:hAnsiTheme="majorHAnsi"/>
+          <w:shd w:val="clear" w:color="auto" w:fill="FFFFFF"/>
+        </w:rPr>
+        <w:t xml:space="preserve"> » dans un autre fichier. </w:t>
+      </w:r>
+      <w:r>
+        <w:rPr>
+          <w:rFonts w:asciiTheme="majorHAnsi" w:hAnsiTheme="majorHAnsi"/>
+          <w:shd w:val="clear" w:color="auto" w:fill="FFFFFF"/>
+        </w:rPr>
+        <w:t xml:space="preserve">Il souhaite aussi journaliser les erreurs </w:t>
+      </w:r>
+      <w:proofErr w:type="spellStart"/>
+      <w:r>
+        <w:rPr>
+          <w:rFonts w:asciiTheme="majorHAnsi" w:hAnsiTheme="majorHAnsi"/>
+          <w:shd w:val="clear" w:color="auto" w:fill="FFFFFF"/>
+        </w:rPr>
+        <w:t>sql</w:t>
+      </w:r>
+      <w:proofErr w:type="spellEnd"/>
+      <w:r>
+        <w:rPr>
+          <w:rFonts w:asciiTheme="majorHAnsi" w:hAnsiTheme="majorHAnsi"/>
+          <w:shd w:val="clear" w:color="auto" w:fill="FFFFFF"/>
+        </w:rPr>
+        <w:t xml:space="preserve">. « Codeigniter » le gère déjà en natif, il suffit juste changer la valeur </w:t>
+      </w:r>
+      <w:r>
+        <w:rPr>
+          <w:rFonts w:asciiTheme="majorHAnsi" w:hAnsiTheme="majorHAnsi"/>
+          <w:shd w:val="clear" w:color="auto" w:fill="FFFFFF"/>
+        </w:rPr>
+        <w:t>d’une constante dans le fichier de configuration. A ce propos, « </w:t>
+      </w:r>
+      <w:proofErr w:type="spellStart"/>
+      <w:r>
+        <w:rPr>
+          <w:rFonts w:asciiTheme="majorHAnsi" w:hAnsiTheme="majorHAnsi"/>
+          <w:shd w:val="clear" w:color="auto" w:fill="FFFFFF"/>
+        </w:rPr>
+        <w:t>codeigniter</w:t>
+      </w:r>
+      <w:proofErr w:type="spellEnd"/>
+      <w:r>
+        <w:rPr>
+          <w:rFonts w:asciiTheme="majorHAnsi" w:hAnsiTheme="majorHAnsi"/>
+          <w:shd w:val="clear" w:color="auto" w:fill="FFFFFF"/>
+        </w:rPr>
+        <w:t> » à plusieurs fichiers de configuration, mon tuteur souhaite centraliser ces configurations</w:t>
+      </w:r>
+      <w:r>
+        <w:rPr>
+          <w:rFonts w:asciiTheme="majorHAnsi" w:hAnsiTheme="majorHAnsi"/>
+          <w:shd w:val="clear" w:color="auto" w:fill="FFFFFF"/>
+        </w:rPr>
+        <w:t xml:space="preserve"> dans un même fichier</w:t>
+      </w:r>
+      <w:r>
+        <w:rPr>
+          <w:rFonts w:asciiTheme="majorHAnsi" w:hAnsiTheme="majorHAnsi"/>
+          <w:shd w:val="clear" w:color="auto" w:fill="FFFFFF"/>
+        </w:rPr>
+        <w:t xml:space="preserve"> en gardant tout </w:t>
+      </w:r>
+      <w:r>
+        <w:rPr>
+          <w:rFonts w:asciiTheme="majorHAnsi" w:hAnsiTheme="majorHAnsi"/>
+          <w:shd w:val="clear" w:color="auto" w:fill="FFFFFF"/>
+        </w:rPr>
+        <w:lastRenderedPageBreak/>
+        <w:t>de même tous les fichiers, de ce fait je crée une constante dans un fichier, qui servira à configurer dans un autre fichier. Je fais ceci dès qu’une configuration ne figure pas dans le fichier « </w:t>
+      </w:r>
+      <w:proofErr w:type="spellStart"/>
+      <w:r>
+        <w:rPr>
+          <w:rFonts w:asciiTheme="majorHAnsi" w:hAnsiTheme="majorHAnsi"/>
+          <w:shd w:val="clear" w:color="auto" w:fill="FFFFFF"/>
+        </w:rPr>
+        <w:t>constant.php</w:t>
+      </w:r>
+      <w:proofErr w:type="spellEnd"/>
+      <w:r>
+        <w:rPr>
+          <w:rFonts w:asciiTheme="majorHAnsi" w:hAnsiTheme="majorHAnsi"/>
+          <w:shd w:val="clear" w:color="auto" w:fill="FFFFFF"/>
+        </w:rPr>
+        <w:t> ».</w:t>
+      </w:r>
+    </w:p>
+    <w:p>
+      <w:pPr>
+        <w:jc w:val="both"/>
+        <w:rPr>
+          <w:rFonts w:asciiTheme="majorHAnsi" w:hAnsiTheme="majorHAnsi"/>
+          <w:shd w:val="clear" w:color="auto" w:fill="FFFFFF"/>
+        </w:rPr>
+      </w:pPr>
+      <w:r>
+        <w:rPr>
+          <w:rFonts w:asciiTheme="majorHAnsi" w:hAnsiTheme="majorHAnsi"/>
+          <w:shd w:val="clear" w:color="auto" w:fill="FFFFFF"/>
+        </w:rPr>
+        <w:t>Mais l’activation</w:t>
+      </w:r>
+      <w:r>
+        <w:rPr>
+          <w:rFonts w:asciiTheme="majorHAnsi" w:hAnsiTheme="majorHAnsi"/>
+          <w:shd w:val="clear" w:color="auto" w:fill="FFFFFF"/>
+        </w:rPr>
+        <w:t xml:space="preserve"> de la journalisation des erreurs </w:t>
+      </w:r>
+      <w:proofErr w:type="spellStart"/>
+      <w:r>
+        <w:rPr>
+          <w:rFonts w:asciiTheme="majorHAnsi" w:hAnsiTheme="majorHAnsi"/>
+          <w:shd w:val="clear" w:color="auto" w:fill="FFFFFF"/>
+        </w:rPr>
+        <w:t>sql</w:t>
+      </w:r>
+      <w:proofErr w:type="spellEnd"/>
+      <w:r>
+        <w:rPr>
+          <w:rFonts w:asciiTheme="majorHAnsi" w:hAnsiTheme="majorHAnsi"/>
+          <w:shd w:val="clear" w:color="auto" w:fill="FFFFFF"/>
+        </w:rPr>
+        <w:t>, active également l’affichage d’</w:t>
+      </w:r>
+      <w:r>
+        <w:rPr>
+          <w:rFonts w:asciiTheme="majorHAnsi" w:hAnsiTheme="majorHAnsi"/>
+          <w:shd w:val="clear" w:color="auto" w:fill="FFFFFF"/>
+        </w:rPr>
+        <w:t>erreur pour le client. Mon tuteur ne souhaite pas que les erreurs soient apparentes pour le client. J’ai alors modifié cette fonction, en ajoutant une constante, qui sera vérifié dans cette fonction et qui affichera ou non les erreurs selon la valeur de la constante.</w:t>
+      </w:r>
+    </w:p>
+    <w:p>
+      <w:pPr>
+        <w:jc w:val="both"/>
+        <w:rPr>
+          <w:rFonts w:asciiTheme="majorHAnsi" w:hAnsiTheme="majorHAnsi"/>
+          <w:shd w:val="clear" w:color="auto" w:fill="FFFFFF"/>
+        </w:rPr>
+      </w:pPr>
+      <w:r>
+        <w:rPr>
+          <w:rFonts w:asciiTheme="majorHAnsi" w:hAnsiTheme="majorHAnsi"/>
+          <w:shd w:val="clear" w:color="auto" w:fill="FFFFFF"/>
+        </w:rPr>
+        <w:t>Travaillant sur une version de test du site, et non pas sur celui de « </w:t>
+      </w:r>
+      <w:proofErr w:type="spellStart"/>
+      <w:r>
+        <w:rPr>
+          <w:rFonts w:asciiTheme="majorHAnsi" w:hAnsiTheme="majorHAnsi"/>
+          <w:shd w:val="clear" w:color="auto" w:fill="FFFFFF"/>
+        </w:rPr>
+        <w:t>prod</w:t>
+      </w:r>
+      <w:proofErr w:type="spellEnd"/>
+      <w:r>
+        <w:rPr>
+          <w:rFonts w:asciiTheme="majorHAnsi" w:hAnsiTheme="majorHAnsi"/>
+          <w:shd w:val="clear" w:color="auto" w:fill="FFFFFF"/>
+        </w:rPr>
+        <w:t> », mon tuteur de stage veut que je consigne tous les modifications, notamment au niveau des fichiers de configuration dans une documentation détaillé</w:t>
+      </w:r>
+      <w:r>
+        <w:rPr>
+          <w:rFonts w:asciiTheme="majorHAnsi" w:hAnsiTheme="majorHAnsi"/>
+          <w:shd w:val="clear" w:color="auto" w:fill="FFFFFF"/>
+        </w:rPr>
+        <w:t xml:space="preserve"> que vous pouvez retrouver </w:t>
+      </w:r>
+      <w:hyperlink r:id="rId5" w:history="1">
+        <w:r>
+          <w:rPr>
+            <w:rStyle w:val="Lienhypertexte"/>
+            <w:rFonts w:asciiTheme="majorHAnsi" w:hAnsiTheme="majorHAnsi"/>
+            <w:shd w:val="clear" w:color="auto" w:fill="FFFFFF"/>
+          </w:rPr>
+          <w:t>i</w:t>
+        </w:r>
+        <w:bookmarkStart w:id="0" w:name="_GoBack"/>
+        <w:bookmarkEnd w:id="0"/>
+        <w:r>
+          <w:rPr>
+            <w:rStyle w:val="Lienhypertexte"/>
+            <w:rFonts w:asciiTheme="majorHAnsi" w:hAnsiTheme="majorHAnsi"/>
+            <w:shd w:val="clear" w:color="auto" w:fill="FFFFFF"/>
+          </w:rPr>
+          <w:t>ci</w:t>
+        </w:r>
+      </w:hyperlink>
+      <w:r>
+        <w:rPr>
+          <w:rFonts w:asciiTheme="majorHAnsi" w:hAnsiTheme="majorHAnsi"/>
+          <w:shd w:val="clear" w:color="auto" w:fill="FFFFFF"/>
+        </w:rPr>
+        <w:t xml:space="preserve">. </w:t>
       </w:r>
     </w:p>
     <w:sectPr>
@@ -663,6 +1022,17 @@
     <w:semiHidden/>
     <w:unhideWhenUsed/>
   </w:style>
+  <w:style w:type="character" w:styleId="Lienhypertexte">
+    <w:name w:val="Hyperlink"/>
+    <w:basedOn w:val="Policepardfaut"/>
+    <w:uiPriority w:val="99"/>
+    <w:unhideWhenUsed/>
+    <w:rsid w:val="00C15166"/>
+    <w:rPr>
+      <w:color w:val="0563C1" w:themeColor="hyperlink"/>
+      <w:u w:val="single"/>
+    </w:rPr>
+  </w:style>
 </w:styles>
 </file>
 
@@ -925,4 +1295,16 @@
     </a:ext>
   </a:extLst>
 </a:theme>
+</file>
+
+<file path=customXml/item1.xml><?xml version="1.0" encoding="utf-8"?>
+<b:Sources xmlns:b="http://schemas.openxmlformats.org/officeDocument/2006/bibliography" xmlns="http://schemas.openxmlformats.org/officeDocument/2006/bibliography" SelectedStyle="\APASixthEditionOfficeOnline.xsl" StyleName="APA" Version="6"/>
+</file>
+
+<file path=customXml/itemProps1.xml><?xml version="1.0" encoding="utf-8"?>
+<ds:datastoreItem xmlns:ds="http://schemas.openxmlformats.org/officeDocument/2006/customXml" ds:itemID="{07C756BF-331B-4D52-A85D-639CC4681C99}">
+  <ds:schemaRefs>
+    <ds:schemaRef ds:uri="http://schemas.openxmlformats.org/officeDocument/2006/bibliography"/>
+  </ds:schemaRefs>
+</ds:datastoreItem>
 </file>
</xml_diff>